<commit_message>
wrote about robustness checks
</commit_message>
<xml_diff>
--- a/writing/NHIS_Draft_UseME.docx
+++ b/writing/NHIS_Draft_UseME.docx
@@ -10302,15 +10302,7 @@
           <w:sz w:val="24"/>
           <w:szCs w:val="24"/>
         </w:rPr>
-        <w:t>= 0.00</w:t>
-      </w:r>
-      <w:r>
-        <w:rPr>
-          <w:rFonts w:ascii="Times New Roman" w:hAnsi="Times New Roman" w:cs="Times New Roman"/>
-          <w:sz w:val="24"/>
-          <w:szCs w:val="24"/>
-        </w:rPr>
-        <w:t xml:space="preserve">4, </w:t>
+        <w:t xml:space="preserve">= 0.004, </w:t>
       </w:r>
       <w:r>
         <w:rPr>
@@ -12230,16 +12222,7 @@
           <w:sz w:val="24"/>
           <w:szCs w:val="24"/>
         </w:rPr>
-        <w:t xml:space="preserve"> =</w:t>
-      </w:r>
-      <w:r>
-        <w:rPr>
-          <w:rFonts w:ascii="Times New Roman" w:hAnsi="Times New Roman" w:cs="Times New Roman"/>
-          <w:i/>
-          <w:sz w:val="24"/>
-          <w:szCs w:val="24"/>
-        </w:rPr>
-        <w:t xml:space="preserve"> </w:t>
+        <w:t xml:space="preserve"> = </w:t>
       </w:r>
       <w:r>
         <w:rPr>
@@ -12525,18 +12508,7 @@
           <w:sz w:val="24"/>
           <w:szCs w:val="24"/>
         </w:rPr>
-        <w:t xml:space="preserve">in earlier waves of interviews compared to later </w:t>
-      </w:r>
-      <w:bookmarkStart w:id="0" w:name="_GoBack"/>
-      <w:bookmarkEnd w:id="0"/>
-      <w:r>
-        <w:rPr>
-          <w:rFonts w:ascii="Times New Roman" w:hAnsi="Times New Roman" w:cs="Times New Roman"/>
-          <w:iCs/>
-          <w:sz w:val="24"/>
-          <w:szCs w:val="24"/>
-        </w:rPr>
-        <w:t>waves (</w:t>
+        <w:t>in earlier waves of interviews compared to later waves (</w:t>
       </w:r>
       <w:proofErr w:type="spellStart"/>
       <w:r>
@@ -12575,16 +12547,7 @@
           <w:sz w:val="24"/>
           <w:szCs w:val="24"/>
         </w:rPr>
-        <w:t>0.</w:t>
-      </w:r>
-      <w:r>
-        <w:rPr>
-          <w:rFonts w:ascii="Times New Roman" w:hAnsi="Times New Roman" w:cs="Times New Roman"/>
-          <w:iCs/>
-          <w:sz w:val="24"/>
-          <w:szCs w:val="24"/>
-        </w:rPr>
-        <w:t xml:space="preserve">031), </w:t>
+        <w:t xml:space="preserve">0.031), </w:t>
       </w:r>
       <w:r>
         <w:rPr>
@@ -12660,16 +12623,7 @@
           <w:sz w:val="24"/>
           <w:szCs w:val="24"/>
         </w:rPr>
-        <w:t>0</w:t>
-      </w:r>
-      <w:r>
-        <w:rPr>
-          <w:rFonts w:ascii="Times New Roman" w:hAnsi="Times New Roman" w:cs="Times New Roman"/>
-          <w:iCs/>
-          <w:sz w:val="24"/>
-          <w:szCs w:val="24"/>
-        </w:rPr>
-        <w:t>.220)</w:t>
+        <w:t>0.220)</w:t>
       </w:r>
       <w:r>
         <w:rPr>
@@ -12795,16 +12749,34 @@
           <w:szCs w:val="24"/>
         </w:rPr>
         <w:tab/>
-        <w:t xml:space="preserve">We detected a total </w:t>
-      </w:r>
-      <w:r>
-        <w:rPr>
-          <w:rFonts w:ascii="Times New Roman" w:hAnsi="Times New Roman" w:cs="Times New Roman"/>
-          <w:iCs/>
-          <w:sz w:val="24"/>
-          <w:szCs w:val="24"/>
-        </w:rPr>
-        <w:t>of 12</w:t>
+        <w:t xml:space="preserve">We </w:t>
+      </w:r>
+      <w:r>
+        <w:rPr>
+          <w:rFonts w:ascii="Times New Roman" w:hAnsi="Times New Roman" w:cs="Times New Roman"/>
+          <w:iCs/>
+          <w:sz w:val="24"/>
+          <w:szCs w:val="24"/>
+        </w:rPr>
+        <w:t>identified</w:t>
+      </w:r>
+      <w:r>
+        <w:rPr>
+          <w:rFonts w:ascii="Times New Roman" w:hAnsi="Times New Roman" w:cs="Times New Roman"/>
+          <w:iCs/>
+          <w:sz w:val="24"/>
+          <w:szCs w:val="24"/>
+        </w:rPr>
+        <w:t xml:space="preserve"> </w:t>
+      </w:r>
+      <w:r>
+        <w:rPr>
+          <w:rFonts w:ascii="Times New Roman" w:hAnsi="Times New Roman" w:cs="Times New Roman"/>
+          <w:iCs/>
+          <w:sz w:val="24"/>
+          <w:szCs w:val="24"/>
+        </w:rPr>
+        <w:t>12</w:t>
       </w:r>
       <w:r>
         <w:rPr>
@@ -12831,7 +12803,54 @@
           <w:sz w:val="24"/>
           <w:szCs w:val="24"/>
         </w:rPr>
-        <w:t xml:space="preserve"> potentially influential cases in </w:t>
+        <w:t xml:space="preserve"> </w:t>
+      </w:r>
+      <w:r>
+        <w:rPr>
+          <w:rFonts w:ascii="Times New Roman" w:hAnsi="Times New Roman" w:cs="Times New Roman"/>
+          <w:iCs/>
+          <w:sz w:val="24"/>
+          <w:szCs w:val="24"/>
+        </w:rPr>
+        <w:t>cases with higher than average</w:t>
+      </w:r>
+      <w:r>
+        <w:rPr>
+          <w:rFonts w:ascii="Times New Roman" w:hAnsi="Times New Roman" w:cs="Times New Roman"/>
+          <w:iCs/>
+          <w:sz w:val="24"/>
+          <w:szCs w:val="24"/>
+        </w:rPr>
+        <w:t xml:space="preserve"> standardized </w:t>
+      </w:r>
+      <w:proofErr w:type="spellStart"/>
+      <w:r>
+        <w:rPr>
+          <w:rFonts w:ascii="Times New Roman" w:hAnsi="Times New Roman" w:cs="Times New Roman"/>
+          <w:iCs/>
+          <w:sz w:val="24"/>
+          <w:szCs w:val="24"/>
+        </w:rPr>
+        <w:t>dfbeta</w:t>
+      </w:r>
+      <w:proofErr w:type="spellEnd"/>
+      <w:r>
+        <w:rPr>
+          <w:rFonts w:ascii="Times New Roman" w:hAnsi="Times New Roman" w:cs="Times New Roman"/>
+          <w:iCs/>
+          <w:sz w:val="24"/>
+          <w:szCs w:val="24"/>
+        </w:rPr>
+        <w:t xml:space="preserve"> values on at least one variable</w:t>
+      </w:r>
+      <w:r>
+        <w:rPr>
+          <w:rFonts w:ascii="Times New Roman" w:hAnsi="Times New Roman" w:cs="Times New Roman"/>
+          <w:iCs/>
+          <w:sz w:val="24"/>
+          <w:szCs w:val="24"/>
+        </w:rPr>
+        <w:t xml:space="preserve"> in </w:t>
       </w:r>
       <w:r>
         <w:rPr>
@@ -12858,7 +12877,25 @@
           <w:sz w:val="24"/>
           <w:szCs w:val="24"/>
         </w:rPr>
-        <w:t>, CVD, and CVD or hypertension models, respectively.</w:t>
+        <w:t>, CVD, and CVD or hypertensio</w:t>
+      </w:r>
+      <w:r>
+        <w:rPr>
+          <w:rFonts w:ascii="Times New Roman" w:hAnsi="Times New Roman" w:cs="Times New Roman"/>
+          <w:iCs/>
+          <w:sz w:val="24"/>
+          <w:szCs w:val="24"/>
+        </w:rPr>
+        <w:t xml:space="preserve">n, </w:t>
+      </w:r>
+      <w:r>
+        <w:rPr>
+          <w:rFonts w:ascii="Times New Roman" w:hAnsi="Times New Roman" w:cs="Times New Roman"/>
+          <w:iCs/>
+          <w:sz w:val="24"/>
+          <w:szCs w:val="24"/>
+        </w:rPr>
+        <w:t>respectively.</w:t>
       </w:r>
       <w:r>
         <w:rPr>
@@ -12876,6 +12913,69 @@
           <w:sz w:val="24"/>
           <w:szCs w:val="24"/>
         </w:rPr>
+        <w:t xml:space="preserve">Similarly, </w:t>
+      </w:r>
+      <w:r>
+        <w:rPr>
+          <w:rFonts w:ascii="Times New Roman" w:hAnsi="Times New Roman" w:cs="Times New Roman"/>
+          <w:iCs/>
+          <w:sz w:val="24"/>
+          <w:szCs w:val="24"/>
+        </w:rPr>
+        <w:t>78</w:t>
+      </w:r>
+      <w:r>
+        <w:rPr>
+          <w:rFonts w:ascii="Times New Roman" w:hAnsi="Times New Roman" w:cs="Times New Roman"/>
+          <w:iCs/>
+          <w:sz w:val="24"/>
+          <w:szCs w:val="24"/>
+        </w:rPr>
+        <w:t xml:space="preserve">, 153, </w:t>
+      </w:r>
+      <w:r>
+        <w:rPr>
+          <w:rFonts w:ascii="Times New Roman" w:hAnsi="Times New Roman" w:cs="Times New Roman"/>
+          <w:iCs/>
+          <w:sz w:val="24"/>
+          <w:szCs w:val="24"/>
+        </w:rPr>
+        <w:t>and 123</w:t>
+      </w:r>
+      <w:r>
+        <w:rPr>
+          <w:rFonts w:ascii="Times New Roman" w:hAnsi="Times New Roman" w:cs="Times New Roman"/>
+          <w:iCs/>
+          <w:sz w:val="24"/>
+          <w:szCs w:val="24"/>
+        </w:rPr>
+        <w:t xml:space="preserve"> </w:t>
+      </w:r>
+      <w:r>
+        <w:rPr>
+          <w:rFonts w:ascii="Times New Roman" w:hAnsi="Times New Roman" w:cs="Times New Roman"/>
+          <w:iCs/>
+          <w:sz w:val="24"/>
+          <w:szCs w:val="24"/>
+        </w:rPr>
+        <w:t xml:space="preserve">potentially influential cases were identified in </w:t>
+      </w:r>
+      <w:r>
+        <w:rPr>
+          <w:rFonts w:ascii="Times New Roman" w:hAnsi="Times New Roman" w:cs="Times New Roman"/>
+          <w:iCs/>
+          <w:sz w:val="24"/>
+          <w:szCs w:val="24"/>
+        </w:rPr>
+        <w:t xml:space="preserve">all-cause diabetes, CVD, and CVD or hypertension models. </w:t>
+      </w:r>
+      <w:r>
+        <w:rPr>
+          <w:rFonts w:ascii="Times New Roman" w:hAnsi="Times New Roman" w:cs="Times New Roman"/>
+          <w:iCs/>
+          <w:sz w:val="24"/>
+          <w:szCs w:val="24"/>
+        </w:rPr>
         <w:t>Potentially</w:t>
       </w:r>
       <w:r>
@@ -12930,7 +13030,114 @@
           <w:sz w:val="24"/>
           <w:szCs w:val="24"/>
         </w:rPr>
-        <w:t xml:space="preserve"> than </w:t>
+        <w:t xml:space="preserve"> </w:t>
+      </w:r>
+      <w:r>
+        <w:rPr>
+          <w:rFonts w:ascii="Times New Roman" w:hAnsi="Times New Roman" w:cs="Times New Roman"/>
+          <w:iCs/>
+          <w:sz w:val="24"/>
+          <w:szCs w:val="24"/>
+        </w:rPr>
+        <w:t xml:space="preserve">than </w:t>
+      </w:r>
+      <w:commentRangeStart w:id="0"/>
+      <w:r>
+        <w:rPr>
+          <w:rFonts w:ascii="Times New Roman" w:hAnsi="Times New Roman" w:cs="Times New Roman"/>
+          <w:iCs/>
+          <w:sz w:val="24"/>
+          <w:szCs w:val="24"/>
+        </w:rPr>
+        <w:t>non</w:t>
+      </w:r>
+      <w:commentRangeEnd w:id="0"/>
+      <w:r>
+        <w:rPr>
+          <w:rStyle w:val="CommentReference"/>
+        </w:rPr>
+        <w:commentReference w:id="0"/>
+      </w:r>
+      <w:r>
+        <w:rPr>
+          <w:rFonts w:ascii="Times New Roman" w:hAnsi="Times New Roman" w:cs="Times New Roman"/>
+          <w:iCs/>
+          <w:sz w:val="24"/>
+          <w:szCs w:val="24"/>
+        </w:rPr>
+        <w:t>-influential cases</w:t>
+      </w:r>
+      <w:r>
+        <w:rPr>
+          <w:rFonts w:ascii="Times New Roman" w:hAnsi="Times New Roman" w:cs="Times New Roman"/>
+          <w:iCs/>
+          <w:sz w:val="24"/>
+          <w:szCs w:val="24"/>
+        </w:rPr>
+        <w:t xml:space="preserve"> but were </w:t>
+      </w:r>
+      <w:r>
+        <w:rPr>
+          <w:rFonts w:ascii="Times New Roman" w:hAnsi="Times New Roman" w:cs="Times New Roman"/>
+          <w:iCs/>
+          <w:sz w:val="24"/>
+          <w:szCs w:val="24"/>
+        </w:rPr>
+        <w:t xml:space="preserve">similar in age, </w:t>
+      </w:r>
+      <w:r>
+        <w:rPr>
+          <w:rFonts w:ascii="Times New Roman" w:hAnsi="Times New Roman" w:cs="Times New Roman"/>
+          <w:iCs/>
+          <w:sz w:val="24"/>
+          <w:szCs w:val="24"/>
+        </w:rPr>
+        <w:t>race, sex, and other confounding variables</w:t>
+      </w:r>
+      <w:r>
+        <w:rPr>
+          <w:rFonts w:ascii="Times New Roman" w:hAnsi="Times New Roman" w:cs="Times New Roman"/>
+          <w:iCs/>
+          <w:sz w:val="24"/>
+          <w:szCs w:val="24"/>
+        </w:rPr>
+        <w:t xml:space="preserve">. </w:t>
+      </w:r>
+      <w:r>
+        <w:rPr>
+          <w:rFonts w:ascii="Times New Roman" w:hAnsi="Times New Roman" w:cs="Times New Roman"/>
+          <w:iCs/>
+          <w:sz w:val="24"/>
+          <w:szCs w:val="24"/>
+        </w:rPr>
+        <w:t>Given that e</w:t>
+      </w:r>
+      <w:r>
+        <w:rPr>
+          <w:rFonts w:ascii="Times New Roman" w:hAnsi="Times New Roman" w:cs="Times New Roman"/>
+          <w:iCs/>
+          <w:sz w:val="24"/>
+          <w:szCs w:val="24"/>
+        </w:rPr>
+        <w:t>xclusion of</w:t>
+      </w:r>
+      <w:r>
+        <w:rPr>
+          <w:rFonts w:ascii="Times New Roman" w:hAnsi="Times New Roman" w:cs="Times New Roman"/>
+          <w:iCs/>
+          <w:sz w:val="24"/>
+          <w:szCs w:val="24"/>
+        </w:rPr>
+        <w:t xml:space="preserve"> potentially influential</w:t>
+      </w:r>
+      <w:r>
+        <w:rPr>
+          <w:rFonts w:ascii="Times New Roman" w:hAnsi="Times New Roman" w:cs="Times New Roman"/>
+          <w:iCs/>
+          <w:sz w:val="24"/>
+          <w:szCs w:val="24"/>
+        </w:rPr>
+        <w:t xml:space="preserve"> cases did not substantially change </w:t>
       </w:r>
       <w:commentRangeStart w:id="1"/>
       <w:r>
@@ -12940,12 +13147,32 @@
           <w:sz w:val="24"/>
           <w:szCs w:val="24"/>
         </w:rPr>
-        <w:t>non</w:t>
+        <w:t>estimates</w:t>
       </w:r>
       <w:commentRangeEnd w:id="1"/>
       <w:r>
         <w:rPr>
+          <w:rFonts w:ascii="Times New Roman" w:hAnsi="Times New Roman" w:cs="Times New Roman"/>
+          <w:iCs/>
+          <w:sz w:val="24"/>
+          <w:szCs w:val="24"/>
+        </w:rPr>
+        <w:t xml:space="preserve"> </w:t>
+      </w:r>
+      <w:r>
+        <w:rPr>
+          <w:rFonts w:ascii="Times New Roman" w:hAnsi="Times New Roman" w:cs="Times New Roman"/>
+          <w:iCs/>
+          <w:sz w:val="24"/>
+          <w:szCs w:val="24"/>
+          <w:highlight w:val="yellow"/>
+        </w:rPr>
+        <w:t>(Supplementary Table 1)</w:t>
+      </w:r>
+      <w:r>
+        <w:rPr>
           <w:rStyle w:val="CommentReference"/>
+          <w:highlight w:val="yellow"/>
         </w:rPr>
         <w:commentReference w:id="1"/>
       </w:r>
@@ -12955,106 +13182,18 @@
           <w:iCs/>
           <w:sz w:val="24"/>
           <w:szCs w:val="24"/>
-        </w:rPr>
-        <w:t>-influential cases</w:t>
-      </w:r>
-      <w:r>
-        <w:rPr>
-          <w:rFonts w:ascii="Times New Roman" w:hAnsi="Times New Roman" w:cs="Times New Roman"/>
-          <w:iCs/>
-          <w:sz w:val="24"/>
-          <w:szCs w:val="24"/>
-        </w:rPr>
-        <w:t xml:space="preserve"> but were </w:t>
-      </w:r>
-      <w:r>
-        <w:rPr>
-          <w:rFonts w:ascii="Times New Roman" w:hAnsi="Times New Roman" w:cs="Times New Roman"/>
-          <w:iCs/>
-          <w:sz w:val="24"/>
-          <w:szCs w:val="24"/>
-        </w:rPr>
-        <w:t xml:space="preserve">similar in age, </w:t>
-      </w:r>
-      <w:r>
-        <w:rPr>
-          <w:rFonts w:ascii="Times New Roman" w:hAnsi="Times New Roman" w:cs="Times New Roman"/>
-          <w:iCs/>
-          <w:sz w:val="24"/>
-          <w:szCs w:val="24"/>
-        </w:rPr>
-        <w:t>race, sex, and other confounding variables</w:t>
-      </w:r>
-      <w:r>
-        <w:rPr>
-          <w:rFonts w:ascii="Times New Roman" w:hAnsi="Times New Roman" w:cs="Times New Roman"/>
-          <w:iCs/>
-          <w:sz w:val="24"/>
-          <w:szCs w:val="24"/>
-        </w:rPr>
-        <w:t xml:space="preserve">. </w:t>
-      </w:r>
-      <w:r>
-        <w:rPr>
-          <w:rFonts w:ascii="Times New Roman" w:hAnsi="Times New Roman" w:cs="Times New Roman"/>
-          <w:iCs/>
-          <w:sz w:val="24"/>
-          <w:szCs w:val="24"/>
-        </w:rPr>
-        <w:t>Given that e</w:t>
-      </w:r>
-      <w:r>
-        <w:rPr>
-          <w:rFonts w:ascii="Times New Roman" w:hAnsi="Times New Roman" w:cs="Times New Roman"/>
-          <w:iCs/>
-          <w:sz w:val="24"/>
-          <w:szCs w:val="24"/>
-        </w:rPr>
-        <w:t>xclusion of</w:t>
-      </w:r>
-      <w:r>
-        <w:rPr>
-          <w:rFonts w:ascii="Times New Roman" w:hAnsi="Times New Roman" w:cs="Times New Roman"/>
-          <w:iCs/>
-          <w:sz w:val="24"/>
-          <w:szCs w:val="24"/>
-        </w:rPr>
-        <w:t xml:space="preserve"> potentially influential</w:t>
-      </w:r>
-      <w:r>
-        <w:rPr>
-          <w:rFonts w:ascii="Times New Roman" w:hAnsi="Times New Roman" w:cs="Times New Roman"/>
-          <w:iCs/>
-          <w:sz w:val="24"/>
-          <w:szCs w:val="24"/>
-        </w:rPr>
-        <w:t xml:space="preserve"> cases did not substantially change </w:t>
-      </w:r>
-      <w:commentRangeStart w:id="2"/>
-      <w:r>
-        <w:rPr>
-          <w:rFonts w:ascii="Times New Roman" w:hAnsi="Times New Roman" w:cs="Times New Roman"/>
-          <w:iCs/>
-          <w:sz w:val="24"/>
-          <w:szCs w:val="24"/>
-        </w:rPr>
-        <w:t>estimates</w:t>
-      </w:r>
-      <w:commentRangeEnd w:id="2"/>
-      <w:r>
-        <w:rPr>
-          <w:rStyle w:val="CommentReference"/>
-        </w:rPr>
-        <w:commentReference w:id="2"/>
-      </w:r>
-      <w:r>
-        <w:rPr>
-          <w:rFonts w:ascii="Times New Roman" w:hAnsi="Times New Roman" w:cs="Times New Roman"/>
-          <w:iCs/>
-          <w:sz w:val="24"/>
-          <w:szCs w:val="24"/>
-        </w:rPr>
-        <w:t xml:space="preserve">, we </w:t>
+          <w:highlight w:val="yellow"/>
+        </w:rPr>
+        <w:t>,</w:t>
+      </w:r>
+      <w:r>
+        <w:rPr>
+          <w:rFonts w:ascii="Times New Roman" w:hAnsi="Times New Roman" w:cs="Times New Roman"/>
+          <w:iCs/>
+          <w:sz w:val="24"/>
+          <w:szCs w:val="24"/>
+        </w:rPr>
+        <w:t xml:space="preserve"> we </w:t>
       </w:r>
       <w:r>
         <w:rPr>
@@ -13189,79 +13328,84 @@
           <w:sz w:val="24"/>
           <w:szCs w:val="24"/>
         </w:rPr>
-        <w:t>We were unable to circumvent this by categorizing age</w:t>
-      </w:r>
-      <w:r>
-        <w:rPr>
-          <w:rFonts w:ascii="Times New Roman" w:hAnsi="Times New Roman" w:cs="Times New Roman"/>
-          <w:iCs/>
-          <w:sz w:val="24"/>
-          <w:szCs w:val="24"/>
-        </w:rPr>
-        <w:t xml:space="preserve"> </w:t>
-      </w:r>
-      <w:r>
-        <w:rPr>
-          <w:rFonts w:ascii="Times New Roman" w:hAnsi="Times New Roman" w:cs="Times New Roman"/>
-          <w:iCs/>
-          <w:sz w:val="24"/>
-          <w:szCs w:val="24"/>
-        </w:rPr>
-        <w:t>because all individuals over age 65</w:t>
-      </w:r>
-      <w:r>
-        <w:rPr>
-          <w:rFonts w:ascii="Times New Roman" w:hAnsi="Times New Roman" w:cs="Times New Roman"/>
-          <w:iCs/>
-          <w:sz w:val="24"/>
-          <w:szCs w:val="24"/>
-        </w:rPr>
-        <w:t xml:space="preserve"> in the sample</w:t>
-      </w:r>
-      <w:r>
-        <w:rPr>
-          <w:rFonts w:ascii="Times New Roman" w:hAnsi="Times New Roman" w:cs="Times New Roman"/>
-          <w:iCs/>
-          <w:sz w:val="24"/>
-          <w:szCs w:val="24"/>
-        </w:rPr>
-        <w:t xml:space="preserve"> reported Medicare as their primary insurance</w:t>
-      </w:r>
-      <w:r>
-        <w:rPr>
-          <w:rFonts w:ascii="Times New Roman" w:hAnsi="Times New Roman" w:cs="Times New Roman"/>
-          <w:iCs/>
-          <w:sz w:val="24"/>
-          <w:szCs w:val="24"/>
-        </w:rPr>
-        <w:t>, resulting in a singular identity matrix</w:t>
-      </w:r>
-      <w:r>
-        <w:rPr>
-          <w:rFonts w:ascii="Times New Roman" w:hAnsi="Times New Roman" w:cs="Times New Roman"/>
-          <w:iCs/>
-          <w:sz w:val="24"/>
-          <w:szCs w:val="24"/>
-        </w:rPr>
-        <w:t xml:space="preserve"> of covariates.</w:t>
-      </w:r>
-      <w:r>
-        <w:rPr>
-          <w:rFonts w:ascii="Times New Roman" w:hAnsi="Times New Roman" w:cs="Times New Roman"/>
-          <w:iCs/>
-          <w:sz w:val="24"/>
-          <w:szCs w:val="24"/>
-        </w:rPr>
-        <w:t xml:space="preserve"> Finally, w</w:t>
-      </w:r>
-      <w:r>
-        <w:rPr>
-          <w:rFonts w:ascii="Times New Roman" w:hAnsi="Times New Roman" w:cs="Times New Roman"/>
-          <w:iCs/>
-          <w:sz w:val="24"/>
-          <w:szCs w:val="24"/>
-        </w:rPr>
-        <w:t xml:space="preserve">hile the assumption of proportional hazards was met for CRN associated risks in all adjusted models, all models violated the proportional hazards assumption globally (all </w:t>
+        <w:t>Refitting models</w:t>
+      </w:r>
+      <w:r>
+        <w:rPr>
+          <w:rFonts w:ascii="Times New Roman" w:hAnsi="Times New Roman" w:cs="Times New Roman"/>
+          <w:iCs/>
+          <w:sz w:val="24"/>
+          <w:szCs w:val="24"/>
+        </w:rPr>
+        <w:t xml:space="preserve"> using natural splines at age 75</w:t>
+      </w:r>
+      <w:r>
+        <w:rPr>
+          <w:rFonts w:ascii="Times New Roman" w:hAnsi="Times New Roman" w:cs="Times New Roman"/>
+          <w:iCs/>
+          <w:sz w:val="24"/>
+          <w:szCs w:val="24"/>
+        </w:rPr>
+        <w:t xml:space="preserve"> did not change</w:t>
+      </w:r>
+      <w:r>
+        <w:rPr>
+          <w:rFonts w:ascii="Times New Roman" w:hAnsi="Times New Roman" w:cs="Times New Roman"/>
+          <w:iCs/>
+          <w:sz w:val="24"/>
+          <w:szCs w:val="24"/>
+        </w:rPr>
+        <w:t xml:space="preserve"> results, thus we report the simpler linear effects </w:t>
+      </w:r>
+      <w:r>
+        <w:rPr>
+          <w:rFonts w:ascii="Times New Roman" w:hAnsi="Times New Roman" w:cs="Times New Roman"/>
+          <w:iCs/>
+          <w:sz w:val="24"/>
+          <w:szCs w:val="24"/>
+          <w:highlight w:val="yellow"/>
+        </w:rPr>
+        <w:t>(Supplement</w:t>
+      </w:r>
+      <w:r>
+        <w:rPr>
+          <w:rFonts w:ascii="Times New Roman" w:hAnsi="Times New Roman" w:cs="Times New Roman"/>
+          <w:iCs/>
+          <w:sz w:val="24"/>
+          <w:szCs w:val="24"/>
+          <w:highlight w:val="yellow"/>
+        </w:rPr>
+        <w:t>ary Table</w:t>
+      </w:r>
+      <w:r>
+        <w:rPr>
+          <w:rFonts w:ascii="Times New Roman" w:hAnsi="Times New Roman" w:cs="Times New Roman"/>
+          <w:iCs/>
+          <w:sz w:val="24"/>
+          <w:szCs w:val="24"/>
+          <w:highlight w:val="yellow"/>
+        </w:rPr>
+        <w:t xml:space="preserve"> 2.)</w:t>
+      </w:r>
+      <w:r>
+        <w:rPr>
+          <w:rFonts w:ascii="Times New Roman" w:hAnsi="Times New Roman" w:cs="Times New Roman"/>
+          <w:iCs/>
+          <w:sz w:val="24"/>
+          <w:szCs w:val="24"/>
+        </w:rPr>
+        <w:t xml:space="preserve"> Finally, while the assumption of proportional haza</w:t>
+      </w:r>
+      <w:bookmarkStart w:id="2" w:name="_GoBack"/>
+      <w:bookmarkEnd w:id="2"/>
+      <w:r>
+        <w:rPr>
+          <w:rFonts w:ascii="Times New Roman" w:hAnsi="Times New Roman" w:cs="Times New Roman"/>
+          <w:iCs/>
+          <w:sz w:val="24"/>
+          <w:szCs w:val="24"/>
+        </w:rPr>
+        <w:t xml:space="preserve">rds was met for CRN associated risks in all adjusted models, all models violated the proportional hazards assumption globally (all </w:t>
       </w:r>
       <w:r>
         <w:rPr>
@@ -13365,6 +13509,7 @@
           <w:sz w:val="24"/>
           <w:szCs w:val="24"/>
         </w:rPr>
+        <w:lastRenderedPageBreak/>
         <w:t>Discuss the means by which structural bias, social inequities and racism undermine health and create challenges to achieving health equity at organizational, community and societal levels.</w:t>
       </w:r>
       <w:r>
@@ -13381,16 +13526,7 @@
           <w:sz w:val="24"/>
           <w:szCs w:val="24"/>
         </w:rPr>
-        <w:t xml:space="preserve"> background </w:t>
-      </w:r>
-      <w:r>
-        <w:rPr>
-          <w:rFonts w:ascii="Times New Roman" w:hAnsi="Times New Roman" w:cs="Times New Roman"/>
-          <w:sz w:val="24"/>
-          <w:szCs w:val="24"/>
-        </w:rPr>
-        <w:lastRenderedPageBreak/>
-        <w:t xml:space="preserve">and ability to pay for healthcare/medication contribute to </w:t>
+        <w:t xml:space="preserve"> background and ability to pay for healthcare/medication contribute to </w:t>
       </w:r>
       <w:r>
         <w:rPr>
@@ -13771,6 +13907,7 @@
           <w:sz w:val="24"/>
           <w:szCs w:val="24"/>
         </w:rPr>
+        <w:lastRenderedPageBreak/>
         <w:t>Demonstrate an understanding of systematic biases (selection and information biases) that affect observational, quasi-experimental, and experimental studies.</w:t>
       </w:r>
       <w:r>
@@ -13797,16 +13934,7 @@
           <w:sz w:val="24"/>
           <w:szCs w:val="24"/>
         </w:rPr>
-        <w:t xml:space="preserve">and other threats to study validity will be discussed in the limitations section of </w:t>
-      </w:r>
-      <w:r>
-        <w:rPr>
-          <w:rFonts w:ascii="Times New Roman" w:hAnsi="Times New Roman" w:cs="Times New Roman"/>
-          <w:sz w:val="24"/>
-          <w:szCs w:val="24"/>
-        </w:rPr>
-        <w:lastRenderedPageBreak/>
-        <w:t>the manuscript</w:t>
+        <w:t>and other threats to study validity will be discussed in the limitations section of the manuscript</w:t>
       </w:r>
       <w:r>
         <w:rPr>
@@ -14101,6 +14229,7 @@
           <w:sz w:val="24"/>
           <w:szCs w:val="24"/>
         </w:rPr>
+        <w:lastRenderedPageBreak/>
         <w:t>2/27/2020 – 3/11/2020: Write Discussion Section</w:t>
       </w:r>
     </w:p>
@@ -14137,7 +14266,6 @@
           <w:sz w:val="24"/>
           <w:szCs w:val="24"/>
         </w:rPr>
-        <w:lastRenderedPageBreak/>
         <w:t>3/25/2020 – 4/1/2020: Finalize draft</w:t>
       </w:r>
     </w:p>
@@ -14578,6 +14706,7 @@
           <w:rFonts w:ascii="Times New Roman" w:hAnsi="Times New Roman" w:cs="Times New Roman"/>
           <w:sz w:val="24"/>
         </w:rPr>
+        <w:lastRenderedPageBreak/>
         <w:t xml:space="preserve">11. </w:t>
       </w:r>
       <w:r>
@@ -14658,7 +14787,6 @@
           <w:rFonts w:ascii="Times New Roman" w:hAnsi="Times New Roman" w:cs="Times New Roman"/>
           <w:sz w:val="24"/>
         </w:rPr>
-        <w:lastRenderedPageBreak/>
         <w:t xml:space="preserve">13. </w:t>
       </w:r>
       <w:r>
@@ -15059,6 +15187,7 @@
           <w:rFonts w:ascii="Times New Roman" w:hAnsi="Times New Roman" w:cs="Times New Roman"/>
           <w:sz w:val="24"/>
         </w:rPr>
+        <w:lastRenderedPageBreak/>
         <w:t xml:space="preserve">23. </w:t>
       </w:r>
       <w:r>
@@ -15099,7 +15228,6 @@
           <w:rFonts w:ascii="Times New Roman" w:hAnsi="Times New Roman" w:cs="Times New Roman"/>
           <w:sz w:val="24"/>
         </w:rPr>
-        <w:lastRenderedPageBreak/>
         <w:t xml:space="preserve">24. </w:t>
       </w:r>
       <w:r>
@@ -15476,7 +15604,15 @@
           <w:sz w:val="24"/>
         </w:rPr>
         <w:tab/>
-        <w:t xml:space="preserve">Patel MR, Piette JD, Resnicow K, Kowalski-Dobson T, Heisler M. Social determinants of health, cost-related non-adherence, and cost-reducing behaviors among adults with diabetes: findings from the National Health Interview Survey. </w:t>
+        <w:t xml:space="preserve">Patel MR, Piette JD, Resnicow K, Kowalski-Dobson T, Heisler M. Social determinants of health, cost-related non-adherence, and cost-reducing behaviors among adults with </w:t>
+      </w:r>
+      <w:r>
+        <w:rPr>
+          <w:rFonts w:ascii="Times New Roman" w:hAnsi="Times New Roman" w:cs="Times New Roman"/>
+          <w:sz w:val="24"/>
+        </w:rPr>
+        <w:lastRenderedPageBreak/>
+        <w:t xml:space="preserve">diabetes: findings from the National Health Interview Survey. </w:t>
       </w:r>
       <w:r>
         <w:rPr>
@@ -15548,7 +15684,6 @@
           <w:rFonts w:ascii="Times New Roman" w:hAnsi="Times New Roman" w:cs="Times New Roman"/>
           <w:sz w:val="24"/>
         </w:rPr>
-        <w:lastRenderedPageBreak/>
         <w:t xml:space="preserve">36. </w:t>
       </w:r>
       <w:r>
@@ -22926,6 +23061,7 @@
                 <w:sz w:val="18"/>
                 <w:szCs w:val="18"/>
               </w:rPr>
+              <w:lastRenderedPageBreak/>
               <w:t>Delayed medication doses*</w:t>
             </w:r>
           </w:p>
@@ -26990,7 +27126,7 @@
 
 <file path=word/comments.xml><?xml version="1.0" encoding="utf-8"?>
 <w:comments xmlns:wpc="http://schemas.microsoft.com/office/word/2010/wordprocessingCanvas" xmlns:cx="http://schemas.microsoft.com/office/drawing/2014/chartex" xmlns:cx1="http://schemas.microsoft.com/office/drawing/2015/9/8/chartex" xmlns:cx2="http://schemas.microsoft.com/office/drawing/2015/10/21/chartex" xmlns:cx3="http://schemas.microsoft.com/office/drawing/2016/5/9/chartex" xmlns:cx4="http://schemas.microsoft.com/office/drawing/2016/5/10/chartex" xmlns:cx5="http://schemas.microsoft.com/office/drawing/2016/5/11/chartex" xmlns:cx6="http://schemas.microsoft.com/office/drawing/2016/5/12/chartex" xmlns:cx7="http://schemas.microsoft.com/office/drawing/2016/5/13/chartex" xmlns:cx8="http://schemas.microsoft.com/office/drawing/2016/5/14/chartex" xmlns:mc="http://schemas.openxmlformats.org/markup-compatibility/2006" xmlns:aink="http://schemas.microsoft.com/office/drawing/2016/ink" xmlns:am3d="http://schemas.microsoft.com/office/drawing/2017/model3d" xmlns:o="urn:schemas-microsoft-com:office:office" xmlns:r="http://schemas.openxmlformats.org/officeDocument/2006/relationships" xmlns:m="http://schemas.openxmlformats.org/officeDocument/2006/math" xmlns:v="urn:schemas-microsoft-com:vml" xmlns:wp14="http://schemas.microsoft.com/office/word/2010/wordprocessingDrawing" xmlns:wp="http://schemas.openxmlformats.org/drawingml/2006/wordprocessingDrawing" xmlns:w10="urn:schemas-microsoft-com:office:word" xmlns:w="http://schemas.openxmlformats.org/wordprocessingml/2006/main" xmlns:w14="http://schemas.microsoft.com/office/word/2010/wordml" xmlns:w15="http://schemas.microsoft.com/office/word/2012/wordml" xmlns:w16cid="http://schemas.microsoft.com/office/word/2016/wordml/cid" xmlns:w16se="http://schemas.microsoft.com/office/word/2015/wordml/symex" xmlns:wpg="http://schemas.microsoft.com/office/word/2010/wordprocessingGroup" xmlns:wpi="http://schemas.microsoft.com/office/word/2010/wordprocessingInk" xmlns:wne="http://schemas.microsoft.com/office/word/2006/wordml" xmlns:wps="http://schemas.microsoft.com/office/word/2010/wordprocessingShape" mc:Ignorable="w14 w15 w16se w16cid wp14">
-  <w:comment w:id="1" w:author="Sarah Van Alsten" w:date="2020-02-01T20:46:00Z" w:initials="VAS">
+  <w:comment w:id="0" w:author="Sarah Van Alsten" w:date="2020-02-01T20:46:00Z" w:initials="VAS">
     <w:p>
       <w:pPr>
         <w:pStyle w:val="CommentText"/>
@@ -27006,7 +27142,7 @@
       </w:r>
     </w:p>
   </w:comment>
-  <w:comment w:id="2" w:author="Sarah Van Alsten" w:date="2020-02-01T20:41:00Z" w:initials="VAS">
+  <w:comment w:id="1" w:author="Sarah Van Alsten" w:date="2020-02-01T20:41:00Z" w:initials="VAS">
     <w:p>
       <w:pPr>
         <w:pStyle w:val="CommentText"/>
@@ -28334,7 +28470,7 @@
 </file>
 
 <file path=customXml/itemProps1.xml><?xml version="1.0" encoding="utf-8"?>
-<ds:datastoreItem xmlns:ds="http://schemas.openxmlformats.org/officeDocument/2006/customXml" ds:itemID="{58A834FF-F4D2-4EE7-B500-58E2B5EFE0DA}">
+<ds:datastoreItem xmlns:ds="http://schemas.openxmlformats.org/officeDocument/2006/customXml" ds:itemID="{5C2FF76B-C413-47CA-9763-2C89A73E99F5}">
   <ds:schemaRefs>
     <ds:schemaRef ds:uri="http://schemas.openxmlformats.org/officeDocument/2006/bibliography"/>
   </ds:schemaRefs>

</xml_diff>